<commit_message>
A documentação foi atualizada
</commit_message>
<xml_diff>
--- a/Documentation/Calculadora 1ºDA APS.docx
+++ b/Documentation/Calculadora 1ºDA APS.docx
@@ -1,6 +1,6 @@
 
 <file path=word/document.xml><?xml version="1.0" encoding="utf-8"?>
-<w:document xmlns:wpc="http://schemas.microsoft.com/office/word/2010/wordprocessingCanvas" xmlns:cx="http://schemas.microsoft.com/office/drawing/2014/chartex" xmlns:mc="http://schemas.openxmlformats.org/markup-compatibility/2006" xmlns:o="urn:schemas-microsoft-com:office:office" xmlns:r="http://schemas.openxmlformats.org/officeDocument/2006/relationships" xmlns:m="http://schemas.openxmlformats.org/officeDocument/2006/math" xmlns:v="urn:schemas-microsoft-com:vml" xmlns:wp14="http://schemas.microsoft.com/office/word/2010/wordprocessingDrawing" xmlns:wp="http://schemas.openxmlformats.org/drawingml/2006/wordprocessingDrawing" xmlns:w10="urn:schemas-microsoft-com:office:word" xmlns:w="http://schemas.openxmlformats.org/wordprocessingml/2006/main" xmlns:w14="http://schemas.microsoft.com/office/word/2010/wordml" xmlns:w15="http://schemas.microsoft.com/office/word/2012/wordml" xmlns:w16se="http://schemas.microsoft.com/office/word/2015/wordml/symex" xmlns:wpg="http://schemas.microsoft.com/office/word/2010/wordprocessingGroup" xmlns:wpi="http://schemas.microsoft.com/office/word/2010/wordprocessingInk" xmlns:wne="http://schemas.microsoft.com/office/word/2006/wordml" xmlns:wps="http://schemas.microsoft.com/office/word/2010/wordprocessingShape" mc:Ignorable="w14 w15 w16se wp14">
+<w:document xmlns:wpc="http://schemas.microsoft.com/office/word/2010/wordprocessingCanvas" xmlns:cx="http://schemas.microsoft.com/office/drawing/2014/chartex" xmlns:cx1="http://schemas.microsoft.com/office/drawing/2015/9/8/chartex" xmlns:cx2="http://schemas.microsoft.com/office/drawing/2015/10/21/chartex" xmlns:cx3="http://schemas.microsoft.com/office/drawing/2016/5/9/chartex" xmlns:cx4="http://schemas.microsoft.com/office/drawing/2016/5/10/chartex" xmlns:cx5="http://schemas.microsoft.com/office/drawing/2016/5/11/chartex" xmlns:cx6="http://schemas.microsoft.com/office/drawing/2016/5/12/chartex" xmlns:cx7="http://schemas.microsoft.com/office/drawing/2016/5/13/chartex" xmlns:cx8="http://schemas.microsoft.com/office/drawing/2016/5/14/chartex" xmlns:mc="http://schemas.openxmlformats.org/markup-compatibility/2006" xmlns:aink="http://schemas.microsoft.com/office/drawing/2016/ink" xmlns:am3d="http://schemas.microsoft.com/office/drawing/2017/model3d" xmlns:o="urn:schemas-microsoft-com:office:office" xmlns:oel="http://schemas.microsoft.com/office/2019/extlst" xmlns:r="http://schemas.openxmlformats.org/officeDocument/2006/relationships" xmlns:m="http://schemas.openxmlformats.org/officeDocument/2006/math" xmlns:v="urn:schemas-microsoft-com:vml" xmlns:wp14="http://schemas.microsoft.com/office/word/2010/wordprocessingDrawing" xmlns:wp="http://schemas.openxmlformats.org/drawingml/2006/wordprocessingDrawing" xmlns:w10="urn:schemas-microsoft-com:office:word" xmlns:w="http://schemas.openxmlformats.org/wordprocessingml/2006/main" xmlns:w14="http://schemas.microsoft.com/office/word/2010/wordml" xmlns:w15="http://schemas.microsoft.com/office/word/2012/wordml" xmlns:w16cex="http://schemas.microsoft.com/office/word/2018/wordml/cex" xmlns:w16cid="http://schemas.microsoft.com/office/word/2016/wordml/cid" xmlns:w16="http://schemas.microsoft.com/office/word/2018/wordml" xmlns:w16sdtdh="http://schemas.microsoft.com/office/word/2020/wordml/sdtdatahash" xmlns:w16se="http://schemas.microsoft.com/office/word/2015/wordml/symex" xmlns:wpg="http://schemas.microsoft.com/office/word/2010/wordprocessingGroup" xmlns:wpi="http://schemas.microsoft.com/office/word/2010/wordprocessingInk" xmlns:wne="http://schemas.microsoft.com/office/word/2006/wordml" xmlns:wps="http://schemas.microsoft.com/office/word/2010/wordprocessingShape" mc:Ignorable="w14 w15 w16se w16cid w16 w16cex w16sdtdh wp14">
   <w:body>
     <w:p>
       <w:pPr>
@@ -140,41 +140,245 @@
         <w:rPr>
           <w:rFonts w:ascii="Arial" w:hAnsi="Arial" w:cs="Arial"/>
           <w:b/>
+          <w:sz w:val="40"/>
+          <w:szCs w:val="40"/>
+        </w:rPr>
+      </w:pPr>
+      <w:r>
+        <w:rPr>
+          <w:rFonts w:ascii="Arial" w:hAnsi="Arial" w:cs="Arial"/>
+          <w:b/>
+          <w:sz w:val="40"/>
+          <w:szCs w:val="40"/>
+        </w:rPr>
+        <w:t>Páginas:</w:t>
+      </w:r>
+    </w:p>
+    <w:p>
+      <w:pPr>
+        <w:rPr>
+          <w:rFonts w:ascii="Arial" w:hAnsi="Arial" w:cs="Arial"/>
+          <w:b/>
+          <w:sz w:val="26"/>
+          <w:szCs w:val="26"/>
+        </w:rPr>
+      </w:pPr>
+      <w:r>
+        <w:rPr>
+          <w:rFonts w:ascii="Arial" w:hAnsi="Arial" w:cs="Arial"/>
+          <w:b/>
+          <w:sz w:val="26"/>
+          <w:szCs w:val="26"/>
+        </w:rPr>
+        <w:t xml:space="preserve">Página Início: </w:t>
+      </w:r>
+      <w:r>
+        <w:rPr>
+          <w:rFonts w:ascii="Arial" w:hAnsi="Arial" w:cs="Arial"/>
+          <w:sz w:val="26"/>
+          <w:szCs w:val="26"/>
+        </w:rPr>
+        <w:t>Mostra todas as funções do site.</w:t>
+      </w:r>
+    </w:p>
+    <w:p>
+      <w:pPr>
+        <w:rPr>
+          <w:rFonts w:ascii="Arial" w:hAnsi="Arial" w:cs="Arial"/>
+          <w:b/>
+          <w:sz w:val="26"/>
+          <w:szCs w:val="26"/>
+        </w:rPr>
+      </w:pPr>
+      <w:r>
+        <w:rPr>
+          <w:rFonts w:ascii="Arial" w:hAnsi="Arial" w:cs="Arial"/>
+          <w:b/>
+          <w:sz w:val="26"/>
+          <w:szCs w:val="26"/>
+        </w:rPr>
+        <w:t xml:space="preserve">Calcular Velocidade Média: </w:t>
+      </w:r>
+      <w:r>
+        <w:rPr>
+          <w:rFonts w:ascii="Arial" w:hAnsi="Arial" w:cs="Arial"/>
+          <w:sz w:val="26"/>
+          <w:szCs w:val="26"/>
+        </w:rPr>
+        <w:t>Mostra 4 campos para inserir informações para realizar o cálculo.</w:t>
+      </w:r>
+    </w:p>
+    <w:p>
+      <w:pPr>
+        <w:rPr>
+          <w:rFonts w:ascii="Arial" w:hAnsi="Arial" w:cs="Arial"/>
+          <w:b/>
+          <w:sz w:val="26"/>
+          <w:szCs w:val="26"/>
+        </w:rPr>
+      </w:pPr>
+      <w:r>
+        <w:rPr>
+          <w:rFonts w:ascii="Arial" w:hAnsi="Arial" w:cs="Arial"/>
+          <w:b/>
+          <w:sz w:val="26"/>
+          <w:szCs w:val="26"/>
+        </w:rPr>
+        <w:t xml:space="preserve">Converter Velocidade Média: </w:t>
+      </w:r>
+      <w:r>
+        <w:rPr>
+          <w:rFonts w:ascii="Arial" w:hAnsi="Arial" w:cs="Arial"/>
+          <w:sz w:val="26"/>
+          <w:szCs w:val="26"/>
+        </w:rPr>
+        <w:t>Mostra 3 campos para inserir as informações para realizar a conversão.</w:t>
+      </w:r>
+    </w:p>
+    <w:p>
+      <w:pPr>
+        <w:rPr>
+          <w:rFonts w:ascii="Arial" w:hAnsi="Arial" w:cs="Arial"/>
+          <w:sz w:val="26"/>
+          <w:szCs w:val="26"/>
+        </w:rPr>
+      </w:pPr>
+      <w:r>
+        <w:rPr>
+          <w:rFonts w:ascii="Arial" w:hAnsi="Arial" w:cs="Arial"/>
+          <w:b/>
+          <w:sz w:val="26"/>
+          <w:szCs w:val="26"/>
+        </w:rPr>
+        <w:t xml:space="preserve">Calcular Deslocamento: </w:t>
+      </w:r>
+      <w:r>
+        <w:rPr>
+          <w:rFonts w:ascii="Arial" w:hAnsi="Arial" w:cs="Arial"/>
+          <w:sz w:val="26"/>
+          <w:szCs w:val="26"/>
+        </w:rPr>
+        <w:t>Mostra 3 campos para inserir as informações para realizar o cálculo.</w:t>
+      </w:r>
+    </w:p>
+    <w:p>
+      <w:pPr>
+        <w:rPr>
+          <w:rFonts w:ascii="Arial" w:hAnsi="Arial" w:cs="Arial"/>
+          <w:b/>
+          <w:sz w:val="26"/>
+          <w:szCs w:val="26"/>
+        </w:rPr>
+      </w:pPr>
+      <w:r>
+        <w:rPr>
+          <w:rFonts w:ascii="Arial" w:hAnsi="Arial" w:cs="Arial"/>
+          <w:b/>
+          <w:sz w:val="26"/>
+          <w:szCs w:val="26"/>
+        </w:rPr>
+        <w:t xml:space="preserve">Converter Unidades de Medida: </w:t>
+      </w:r>
+      <w:r>
+        <w:rPr>
+          <w:rFonts w:ascii="Arial" w:hAnsi="Arial" w:cs="Arial"/>
+          <w:sz w:val="26"/>
+          <w:szCs w:val="26"/>
+        </w:rPr>
+        <w:t>Mostra 3 campos para inserir as informações para realizar a conversão.</w:t>
+      </w:r>
+    </w:p>
+    <w:p>
+      <w:pPr>
+        <w:rPr>
+          <w:rFonts w:ascii="Arial" w:hAnsi="Arial" w:cs="Arial"/>
+          <w:sz w:val="26"/>
+          <w:szCs w:val="26"/>
+        </w:rPr>
+      </w:pPr>
+      <w:r>
+        <w:rPr>
+          <w:rFonts w:ascii="Arial" w:hAnsi="Arial" w:cs="Arial"/>
+          <w:b/>
+          <w:sz w:val="26"/>
+          <w:szCs w:val="26"/>
+        </w:rPr>
+        <w:t xml:space="preserve">Calcular Aceleração: </w:t>
+      </w:r>
+      <w:r>
+        <w:rPr>
+          <w:rFonts w:ascii="Arial" w:hAnsi="Arial" w:cs="Arial"/>
+          <w:sz w:val="26"/>
+          <w:szCs w:val="26"/>
+        </w:rPr>
+        <w:t>Mostra 3 campos para inserir as informações para realizar o cálculo.</w:t>
+      </w:r>
+    </w:p>
+    <w:p>
+      <w:pPr>
+        <w:rPr>
+          <w:rFonts w:ascii="Arial" w:hAnsi="Arial" w:cs="Arial"/>
+          <w:b/>
+          <w:sz w:val="26"/>
+          <w:szCs w:val="26"/>
+        </w:rPr>
+      </w:pPr>
+      <w:r>
+        <w:rPr>
+          <w:rFonts w:ascii="Arial" w:hAnsi="Arial" w:cs="Arial"/>
+          <w:b/>
+          <w:sz w:val="26"/>
+          <w:szCs w:val="26"/>
+        </w:rPr>
+        <w:t xml:space="preserve">Créditos: </w:t>
+      </w:r>
+      <w:r>
+        <w:rPr>
+          <w:rFonts w:ascii="Arial" w:hAnsi="Arial" w:cs="Arial"/>
+          <w:sz w:val="26"/>
+          <w:szCs w:val="26"/>
+        </w:rPr>
+        <w:t>Mostra todos os criadores do projeto e suas funções, além do acesso ao repositório do projeto.</w:t>
+      </w:r>
+    </w:p>
+    <w:p>
+      <w:pPr>
+        <w:rPr>
+          <w:rFonts w:ascii="Arial" w:hAnsi="Arial" w:cs="Arial"/>
+          <w:b/>
+          <w:sz w:val="26"/>
+          <w:szCs w:val="26"/>
+        </w:rPr>
+      </w:pPr>
+    </w:p>
+    <w:p>
+      <w:pPr>
+        <w:rPr>
+          <w:rFonts w:ascii="Arial" w:hAnsi="Arial" w:cs="Arial"/>
+          <w:b/>
           <w:sz w:val="32"/>
           <w:szCs w:val="32"/>
         </w:rPr>
       </w:pPr>
-      <w:r>
+    </w:p>
+    <w:p>
+      <w:pPr>
         <w:rPr>
           <w:rFonts w:ascii="Arial" w:hAnsi="Arial" w:cs="Arial"/>
           <w:b/>
           <w:sz w:val="32"/>
           <w:szCs w:val="32"/>
         </w:rPr>
-        <w:t>Páginas:</w:t>
-      </w:r>
-    </w:p>
-    <w:p>
-      <w:pPr>
-        <w:rPr>
-          <w:rFonts w:ascii="Arial" w:hAnsi="Arial" w:cs="Arial"/>
-          <w:b/>
-          <w:sz w:val="26"/>
-          <w:szCs w:val="26"/>
-        </w:rPr>
-      </w:pPr>
-      <w:bookmarkStart w:id="0" w:name="_GoBack"/>
-      <w:bookmarkEnd w:id="0"/>
-    </w:p>
-    <w:p>
-      <w:pPr>
+      </w:pPr>
+      <w:r>
         <w:rPr>
           <w:rFonts w:ascii="Arial" w:hAnsi="Arial" w:cs="Arial"/>
           <w:b/>
           <w:sz w:val="32"/>
           <w:szCs w:val="32"/>
         </w:rPr>
-      </w:pPr>
+        <w:t>Como utilizar:</w:t>
+      </w:r>
     </w:p>
     <w:p>
       <w:pPr>
@@ -185,15 +389,16 @@
           <w:szCs w:val="32"/>
         </w:rPr>
       </w:pPr>
-      <w:r>
+    </w:p>
+    <w:p>
+      <w:pPr>
         <w:rPr>
           <w:rFonts w:ascii="Arial" w:hAnsi="Arial" w:cs="Arial"/>
           <w:b/>
           <w:sz w:val="32"/>
           <w:szCs w:val="32"/>
         </w:rPr>
-        <w:t>Como utilizar:</w:t>
-      </w:r>
+      </w:pPr>
     </w:p>
     <w:p>
       <w:pPr>
@@ -204,16 +409,130 @@
           <w:szCs w:val="32"/>
         </w:rPr>
       </w:pPr>
-    </w:p>
-    <w:p>
-      <w:pPr>
+      <w:r>
         <w:rPr>
           <w:rFonts w:ascii="Arial" w:hAnsi="Arial" w:cs="Arial"/>
           <w:b/>
           <w:sz w:val="32"/>
           <w:szCs w:val="32"/>
         </w:rPr>
-      </w:pPr>
+        <w:t>Ferramentas utilizadas:</w:t>
+      </w:r>
+    </w:p>
+    <w:p>
+      <w:pPr>
+        <w:rPr>
+          <w:rFonts w:ascii="Arial" w:hAnsi="Arial" w:cs="Arial"/>
+          <w:sz w:val="26"/>
+          <w:szCs w:val="26"/>
+        </w:rPr>
+      </w:pPr>
+      <w:r>
+        <w:rPr>
+          <w:rFonts w:ascii="Arial" w:hAnsi="Arial" w:cs="Arial"/>
+          <w:sz w:val="26"/>
+          <w:szCs w:val="26"/>
+        </w:rPr>
+        <w:t>Front-</w:t>
+      </w:r>
+      <w:proofErr w:type="spellStart"/>
+      <w:r>
+        <w:rPr>
+          <w:rFonts w:ascii="Arial" w:hAnsi="Arial" w:cs="Arial"/>
+          <w:sz w:val="26"/>
+          <w:szCs w:val="26"/>
+        </w:rPr>
+        <w:t>End</w:t>
+      </w:r>
+      <w:proofErr w:type="spellEnd"/>
+      <w:r>
+        <w:rPr>
+          <w:rFonts w:ascii="Arial" w:hAnsi="Arial" w:cs="Arial"/>
+          <w:sz w:val="26"/>
+          <w:szCs w:val="26"/>
+        </w:rPr>
+        <w:t xml:space="preserve">: HTML e </w:t>
+      </w:r>
+      <w:r>
+        <w:rPr>
+          <w:rFonts w:ascii="Arial" w:hAnsi="Arial" w:cs="Arial"/>
+          <w:sz w:val="26"/>
+          <w:szCs w:val="26"/>
+        </w:rPr>
+        <w:t>CSS</w:t>
+      </w:r>
+    </w:p>
+    <w:p>
+      <w:pPr>
+        <w:rPr>
+          <w:rFonts w:ascii="Arial" w:hAnsi="Arial" w:cs="Arial"/>
+          <w:sz w:val="26"/>
+          <w:szCs w:val="26"/>
+        </w:rPr>
+      </w:pPr>
+      <w:r>
+        <w:rPr>
+          <w:rFonts w:ascii="Arial" w:hAnsi="Arial" w:cs="Arial"/>
+          <w:sz w:val="26"/>
+          <w:szCs w:val="26"/>
+        </w:rPr>
+        <w:t>Back-</w:t>
+      </w:r>
+      <w:proofErr w:type="spellStart"/>
+      <w:r>
+        <w:rPr>
+          <w:rFonts w:ascii="Arial" w:hAnsi="Arial" w:cs="Arial"/>
+          <w:sz w:val="26"/>
+          <w:szCs w:val="26"/>
+        </w:rPr>
+        <w:t>End</w:t>
+      </w:r>
+      <w:proofErr w:type="spellEnd"/>
+      <w:r>
+        <w:rPr>
+          <w:rFonts w:ascii="Arial" w:hAnsi="Arial" w:cs="Arial"/>
+          <w:sz w:val="26"/>
+          <w:szCs w:val="26"/>
+        </w:rPr>
+        <w:t>: Javascript</w:t>
+      </w:r>
+    </w:p>
+    <w:p>
+      <w:pPr>
+        <w:rPr>
+          <w:rFonts w:ascii="Arial" w:hAnsi="Arial" w:cs="Arial"/>
+          <w:b/>
+          <w:sz w:val="26"/>
+          <w:szCs w:val="26"/>
+        </w:rPr>
+      </w:pPr>
+      <w:r>
+        <w:rPr>
+          <w:rFonts w:ascii="Arial" w:hAnsi="Arial" w:cs="Arial"/>
+          <w:sz w:val="26"/>
+          <w:szCs w:val="26"/>
+        </w:rPr>
+        <w:lastRenderedPageBreak/>
+        <w:t xml:space="preserve">Softwares Utilizados: </w:t>
+      </w:r>
+      <w:proofErr w:type="spellStart"/>
+      <w:r>
+        <w:rPr>
+          <w:rFonts w:ascii="Arial" w:hAnsi="Arial" w:cs="Arial"/>
+          <w:sz w:val="26"/>
+          <w:szCs w:val="26"/>
+        </w:rPr>
+        <w:t>VScode</w:t>
+      </w:r>
+      <w:proofErr w:type="spellEnd"/>
+      <w:r>
+        <w:rPr>
+          <w:rFonts w:ascii="Arial" w:hAnsi="Arial" w:cs="Arial"/>
+          <w:sz w:val="26"/>
+          <w:szCs w:val="26"/>
+        </w:rPr>
+        <w:t xml:space="preserve"> e VIM</w:t>
+      </w:r>
     </w:p>
     <w:p>
       <w:pPr>
@@ -224,166 +543,23 @@
           <w:szCs w:val="32"/>
         </w:rPr>
       </w:pPr>
-      <w:r>
+    </w:p>
+    <w:p>
+      <w:pPr>
         <w:rPr>
           <w:rFonts w:ascii="Arial" w:hAnsi="Arial" w:cs="Arial"/>
           <w:b/>
           <w:sz w:val="32"/>
           <w:szCs w:val="32"/>
         </w:rPr>
-        <w:t>Ferramentas utilizadas:</w:t>
-      </w:r>
-    </w:p>
-    <w:p>
-      <w:pPr>
-        <w:rPr>
-          <w:rFonts w:ascii="Arial" w:hAnsi="Arial" w:cs="Arial"/>
-          <w:sz w:val="26"/>
-          <w:szCs w:val="26"/>
-        </w:rPr>
-      </w:pPr>
-      <w:r>
-        <w:rPr>
-          <w:rFonts w:ascii="Arial" w:hAnsi="Arial" w:cs="Arial"/>
-          <w:sz w:val="26"/>
-          <w:szCs w:val="26"/>
-        </w:rPr>
-        <w:t>Front-</w:t>
-      </w:r>
-      <w:proofErr w:type="spellStart"/>
-      <w:r>
-        <w:rPr>
-          <w:rFonts w:ascii="Arial" w:hAnsi="Arial" w:cs="Arial"/>
-          <w:sz w:val="26"/>
-          <w:szCs w:val="26"/>
-        </w:rPr>
-        <w:t>End</w:t>
-      </w:r>
-      <w:proofErr w:type="spellEnd"/>
-      <w:r>
-        <w:rPr>
-          <w:rFonts w:ascii="Arial" w:hAnsi="Arial" w:cs="Arial"/>
-          <w:sz w:val="26"/>
-          <w:szCs w:val="26"/>
-        </w:rPr>
-        <w:t xml:space="preserve">: HTML e </w:t>
-      </w:r>
-      <w:r>
-        <w:rPr>
-          <w:rFonts w:ascii="Arial" w:hAnsi="Arial" w:cs="Arial"/>
-          <w:sz w:val="26"/>
-          <w:szCs w:val="26"/>
-        </w:rPr>
-        <w:t>CSS</w:t>
-      </w:r>
-    </w:p>
-    <w:p>
-      <w:pPr>
-        <w:rPr>
-          <w:rFonts w:ascii="Arial" w:hAnsi="Arial" w:cs="Arial"/>
-          <w:sz w:val="26"/>
-          <w:szCs w:val="26"/>
-        </w:rPr>
-      </w:pPr>
-      <w:r>
-        <w:rPr>
-          <w:rFonts w:ascii="Arial" w:hAnsi="Arial" w:cs="Arial"/>
-          <w:sz w:val="26"/>
-          <w:szCs w:val="26"/>
-        </w:rPr>
-        <w:t>Back-</w:t>
-      </w:r>
-      <w:proofErr w:type="spellStart"/>
-      <w:r>
-        <w:rPr>
-          <w:rFonts w:ascii="Arial" w:hAnsi="Arial" w:cs="Arial"/>
-          <w:sz w:val="26"/>
-          <w:szCs w:val="26"/>
-        </w:rPr>
-        <w:t>End</w:t>
-      </w:r>
-      <w:proofErr w:type="spellEnd"/>
-      <w:r>
-        <w:rPr>
-          <w:rFonts w:ascii="Arial" w:hAnsi="Arial" w:cs="Arial"/>
-          <w:sz w:val="26"/>
-          <w:szCs w:val="26"/>
-        </w:rPr>
-        <w:t xml:space="preserve">: </w:t>
-      </w:r>
-      <w:proofErr w:type="spellStart"/>
-      <w:r>
-        <w:rPr>
-          <w:rFonts w:ascii="Arial" w:hAnsi="Arial" w:cs="Arial"/>
-          <w:sz w:val="26"/>
-          <w:szCs w:val="26"/>
-        </w:rPr>
-        <w:t>Javascript</w:t>
-      </w:r>
-      <w:proofErr w:type="spellEnd"/>
-    </w:p>
-    <w:p>
-      <w:pPr>
-        <w:rPr>
-          <w:rFonts w:ascii="Arial" w:hAnsi="Arial" w:cs="Arial"/>
-          <w:b/>
-          <w:sz w:val="26"/>
-          <w:szCs w:val="26"/>
-        </w:rPr>
-      </w:pPr>
-      <w:r>
-        <w:rPr>
-          <w:rFonts w:ascii="Arial" w:hAnsi="Arial" w:cs="Arial"/>
-          <w:sz w:val="26"/>
-          <w:szCs w:val="26"/>
-        </w:rPr>
-        <w:t xml:space="preserve">Softwares Utilizados: </w:t>
-      </w:r>
-      <w:proofErr w:type="spellStart"/>
-      <w:r>
-        <w:rPr>
-          <w:rFonts w:ascii="Arial" w:hAnsi="Arial" w:cs="Arial"/>
-          <w:sz w:val="26"/>
-          <w:szCs w:val="26"/>
-        </w:rPr>
-        <w:t>VScode</w:t>
-      </w:r>
-      <w:proofErr w:type="spellEnd"/>
-      <w:r>
-        <w:rPr>
-          <w:rFonts w:ascii="Arial" w:hAnsi="Arial" w:cs="Arial"/>
-          <w:sz w:val="26"/>
-          <w:szCs w:val="26"/>
-        </w:rPr>
-        <w:t xml:space="preserve"> e VIM</w:t>
-      </w:r>
-    </w:p>
-    <w:p>
-      <w:pPr>
+      </w:pPr>
+      <w:r>
         <w:rPr>
           <w:rFonts w:ascii="Arial" w:hAnsi="Arial" w:cs="Arial"/>
           <w:b/>
           <w:sz w:val="32"/>
           <w:szCs w:val="32"/>
         </w:rPr>
-      </w:pPr>
-    </w:p>
-    <w:p>
-      <w:pPr>
-        <w:rPr>
-          <w:rFonts w:ascii="Arial" w:hAnsi="Arial" w:cs="Arial"/>
-          <w:b/>
-          <w:sz w:val="32"/>
-          <w:szCs w:val="32"/>
-        </w:rPr>
-      </w:pPr>
-      <w:r>
-        <w:rPr>
-          <w:rFonts w:ascii="Arial" w:hAnsi="Arial" w:cs="Arial"/>
-          <w:b/>
-          <w:sz w:val="32"/>
-          <w:szCs w:val="32"/>
-        </w:rPr>
         <w:t>Autores:</w:t>
       </w:r>
     </w:p>
@@ -497,15 +673,7 @@
           <w:sz w:val="26"/>
           <w:szCs w:val="26"/>
         </w:rPr>
-        <w:t xml:space="preserve">Matheus Nascimento dos Santos (FRONT-END e </w:t>
-      </w:r>
-      <w:r>
-        <w:rPr>
-          <w:rFonts w:ascii="Arial" w:hAnsi="Arial" w:cs="Arial"/>
-          <w:sz w:val="26"/>
-          <w:szCs w:val="26"/>
-        </w:rPr>
-        <w:t>BACK-END)</w:t>
+        <w:t>Matheus Nascimento dos Santos (FRONT-END e BACK-END)</w:t>
       </w:r>
     </w:p>
     <w:p>
@@ -542,6 +710,7 @@
         <w:t>Rafael Henrique Dias de Souza (Apresentação e Documentação)</w:t>
       </w:r>
     </w:p>
+    <w:p/>
     <w:sectPr>
       <w:pgSz w:w="11906" w:h="16838"/>
       <w:pgMar w:top="1417" w:right="1701" w:bottom="1417" w:left="1701" w:header="708" w:footer="708" w:gutter="0"/>
@@ -553,7 +722,7 @@
 </file>
 
 <file path=word/numbering.xml><?xml version="1.0" encoding="utf-8"?>
-<w:numbering xmlns:wpc="http://schemas.microsoft.com/office/word/2010/wordprocessingCanvas" xmlns:cx="http://schemas.microsoft.com/office/drawing/2014/chartex" xmlns:mc="http://schemas.openxmlformats.org/markup-compatibility/2006" xmlns:o="urn:schemas-microsoft-com:office:office" xmlns:r="http://schemas.openxmlformats.org/officeDocument/2006/relationships" xmlns:m="http://schemas.openxmlformats.org/officeDocument/2006/math" xmlns:v="urn:schemas-microsoft-com:vml" xmlns:wp14="http://schemas.microsoft.com/office/word/2010/wordprocessingDrawing" xmlns:wp="http://schemas.openxmlformats.org/drawingml/2006/wordprocessingDrawing" xmlns:w10="urn:schemas-microsoft-com:office:word" xmlns:w="http://schemas.openxmlformats.org/wordprocessingml/2006/main" xmlns:w14="http://schemas.microsoft.com/office/word/2010/wordml" xmlns:w15="http://schemas.microsoft.com/office/word/2012/wordml" xmlns:w16se="http://schemas.microsoft.com/office/word/2015/wordml/symex" xmlns:wpg="http://schemas.microsoft.com/office/word/2010/wordprocessingGroup" xmlns:wpi="http://schemas.microsoft.com/office/word/2010/wordprocessingInk" xmlns:wne="http://schemas.microsoft.com/office/word/2006/wordml" xmlns:wps="http://schemas.microsoft.com/office/word/2010/wordprocessingShape" mc:Ignorable="w14 w15 w16se wp14">
+<w:numbering xmlns:wpc="http://schemas.microsoft.com/office/word/2010/wordprocessingCanvas" xmlns:cx="http://schemas.microsoft.com/office/drawing/2014/chartex" xmlns:cx1="http://schemas.microsoft.com/office/drawing/2015/9/8/chartex" xmlns:cx2="http://schemas.microsoft.com/office/drawing/2015/10/21/chartex" xmlns:cx3="http://schemas.microsoft.com/office/drawing/2016/5/9/chartex" xmlns:cx4="http://schemas.microsoft.com/office/drawing/2016/5/10/chartex" xmlns:cx5="http://schemas.microsoft.com/office/drawing/2016/5/11/chartex" xmlns:cx6="http://schemas.microsoft.com/office/drawing/2016/5/12/chartex" xmlns:cx7="http://schemas.microsoft.com/office/drawing/2016/5/13/chartex" xmlns:cx8="http://schemas.microsoft.com/office/drawing/2016/5/14/chartex" xmlns:mc="http://schemas.openxmlformats.org/markup-compatibility/2006" xmlns:aink="http://schemas.microsoft.com/office/drawing/2016/ink" xmlns:am3d="http://schemas.microsoft.com/office/drawing/2017/model3d" xmlns:o="urn:schemas-microsoft-com:office:office" xmlns:oel="http://schemas.microsoft.com/office/2019/extlst" xmlns:r="http://schemas.openxmlformats.org/officeDocument/2006/relationships" xmlns:m="http://schemas.openxmlformats.org/officeDocument/2006/math" xmlns:v="urn:schemas-microsoft-com:vml" xmlns:wp14="http://schemas.microsoft.com/office/word/2010/wordprocessingDrawing" xmlns:wp="http://schemas.openxmlformats.org/drawingml/2006/wordprocessingDrawing" xmlns:w10="urn:schemas-microsoft-com:office:word" xmlns:w="http://schemas.openxmlformats.org/wordprocessingml/2006/main" xmlns:w14="http://schemas.microsoft.com/office/word/2010/wordml" xmlns:w15="http://schemas.microsoft.com/office/word/2012/wordml" xmlns:w16cex="http://schemas.microsoft.com/office/word/2018/wordml/cex" xmlns:w16cid="http://schemas.microsoft.com/office/word/2016/wordml/cid" xmlns:w16="http://schemas.microsoft.com/office/word/2018/wordml" xmlns:w16sdtdh="http://schemas.microsoft.com/office/word/2020/wordml/sdtdatahash" xmlns:w16se="http://schemas.microsoft.com/office/word/2015/wordml/symex" xmlns:wpg="http://schemas.microsoft.com/office/word/2010/wordprocessingGroup" xmlns:wpi="http://schemas.microsoft.com/office/word/2010/wordprocessingInk" xmlns:wne="http://schemas.microsoft.com/office/word/2006/wordml" xmlns:wps="http://schemas.microsoft.com/office/word/2010/wordprocessingShape" mc:Ignorable="w14 w15 w16se w16cid w16 w16cex w16sdtdh wp14">
   <w:abstractNum w:abstractNumId="0" w15:restartNumberingAfterBreak="0">
     <w:nsid w:val="2D4321EE"/>
     <w:multiLevelType w:val="multilevel"/>
@@ -703,14 +872,14 @@
       </w:rPr>
     </w:lvl>
   </w:abstractNum>
-  <w:num w:numId="1">
+  <w:num w:numId="1" w16cid:durableId="1561087592">
     <w:abstractNumId w:val="0"/>
   </w:num>
 </w:numbering>
 </file>
 
 <file path=word/styles.xml><?xml version="1.0" encoding="utf-8"?>
-<w:styles xmlns:mc="http://schemas.openxmlformats.org/markup-compatibility/2006" xmlns:r="http://schemas.openxmlformats.org/officeDocument/2006/relationships" xmlns:w="http://schemas.openxmlformats.org/wordprocessingml/2006/main" xmlns:w14="http://schemas.microsoft.com/office/word/2010/wordml" xmlns:w15="http://schemas.microsoft.com/office/word/2012/wordml" xmlns:w16se="http://schemas.microsoft.com/office/word/2015/wordml/symex" mc:Ignorable="w14 w15 w16se">
+<w:styles xmlns:mc="http://schemas.openxmlformats.org/markup-compatibility/2006" xmlns:r="http://schemas.openxmlformats.org/officeDocument/2006/relationships" xmlns:w="http://schemas.openxmlformats.org/wordprocessingml/2006/main" xmlns:w14="http://schemas.microsoft.com/office/word/2010/wordml" xmlns:w15="http://schemas.microsoft.com/office/word/2012/wordml" xmlns:w16cex="http://schemas.microsoft.com/office/word/2018/wordml/cex" xmlns:w16cid="http://schemas.microsoft.com/office/word/2016/wordml/cid" xmlns:w16="http://schemas.microsoft.com/office/word/2018/wordml" xmlns:w16sdtdh="http://schemas.microsoft.com/office/word/2020/wordml/sdtdatahash" xmlns:w16se="http://schemas.microsoft.com/office/word/2015/wordml/symex" mc:Ignorable="w14 w15 w16se w16cid w16 w16cex w16sdtdh">
   <w:docDefaults>
     <w:rPrDefault>
       <w:rPr>
@@ -726,7 +895,7 @@
       </w:pPr>
     </w:pPrDefault>
   </w:docDefaults>
-  <w:latentStyles w:defLockedState="0" w:defUIPriority="99" w:defSemiHidden="0" w:defUnhideWhenUsed="0" w:defQFormat="0" w:count="371">
+  <w:latentStyles w:defLockedState="0" w:defUIPriority="99" w:defSemiHidden="0" w:defUnhideWhenUsed="0" w:defQFormat="0" w:count="376">
     <w:lsdException w:name="Normal" w:uiPriority="0" w:qFormat="1"/>
     <w:lsdException w:name="heading 1" w:uiPriority="9" w:qFormat="1"/>
     <w:lsdException w:name="heading 2" w:semiHidden="1" w:uiPriority="9" w:unhideWhenUsed="1" w:qFormat="1"/>
@@ -832,7 +1001,6 @@
     <w:lsdException w:name="HTML Sample" w:semiHidden="1" w:unhideWhenUsed="1"/>
     <w:lsdException w:name="HTML Typewriter" w:semiHidden="1" w:unhideWhenUsed="1"/>
     <w:lsdException w:name="HTML Variable" w:semiHidden="1" w:unhideWhenUsed="1"/>
-    <w:lsdException w:name="Normal Table" w:semiHidden="1" w:unhideWhenUsed="1"/>
     <w:lsdException w:name="annotation subject" w:semiHidden="1" w:unhideWhenUsed="1"/>
     <w:lsdException w:name="No List" w:semiHidden="1" w:unhideWhenUsed="1"/>
     <w:lsdException w:name="Outline List 1" w:semiHidden="1" w:unhideWhenUsed="1"/>
@@ -875,11 +1043,8 @@
     <w:lsdException w:name="Table Contemporary" w:semiHidden="1" w:unhideWhenUsed="1"/>
     <w:lsdException w:name="Table Elegant" w:semiHidden="1" w:unhideWhenUsed="1"/>
     <w:lsdException w:name="Table Professional" w:semiHidden="1" w:unhideWhenUsed="1"/>
-    <w:lsdException w:name="Table Subtle 1" w:semiHidden="1" w:unhideWhenUsed="1"/>
     <w:lsdException w:name="Table Subtle 2" w:semiHidden="1" w:unhideWhenUsed="1"/>
     <w:lsdException w:name="Table Web 1" w:semiHidden="1" w:unhideWhenUsed="1"/>
-    <w:lsdException w:name="Table Web 2" w:semiHidden="1" w:unhideWhenUsed="1"/>
-    <w:lsdException w:name="Table Web 3" w:semiHidden="1" w:unhideWhenUsed="1"/>
     <w:lsdException w:name="Balloon Text" w:semiHidden="1" w:unhideWhenUsed="1"/>
     <w:lsdException w:name="Table Grid" w:uiPriority="39"/>
     <w:lsdException w:name="Table Theme" w:semiHidden="1" w:unhideWhenUsed="1"/>
@@ -1098,10 +1263,16 @@
     <w:lsdException w:name="List Table 5 Dark Accent 6" w:uiPriority="50"/>
     <w:lsdException w:name="List Table 6 Colorful Accent 6" w:uiPriority="51"/>
     <w:lsdException w:name="List Table 7 Colorful Accent 6" w:uiPriority="52"/>
+    <w:lsdException w:name="Mention" w:semiHidden="1" w:unhideWhenUsed="1"/>
+    <w:lsdException w:name="Smart Hyperlink" w:semiHidden="1" w:unhideWhenUsed="1"/>
+    <w:lsdException w:name="Hashtag" w:semiHidden="1" w:unhideWhenUsed="1"/>
+    <w:lsdException w:name="Unresolved Mention" w:semiHidden="1" w:unhideWhenUsed="1"/>
+    <w:lsdException w:name="Smart Link" w:semiHidden="1" w:unhideWhenUsed="1"/>
   </w:latentStyles>
   <w:style w:type="paragraph" w:default="1" w:styleId="Normal">
     <w:name w:val="Normal"/>
     <w:qFormat/>
+    <w:rsid w:val="00712360"/>
   </w:style>
   <w:style w:type="character" w:default="1" w:styleId="Fontepargpadro">
     <w:name w:val="Default Paragraph Font"/>

</xml_diff>